<commit_message>
small fix in ch 9 @ hth
</commit_message>
<xml_diff>
--- a/story-hth/Chapter 09.docx
+++ b/story-hth/Chapter 09.docx
@@ -1056,16 +1056,19 @@
           <w:color w:val="222222"/>
           <w:sz w:val="22"/>
           <w:szCs w:val="22"/>
-        </w:rPr>
-      </w:pPr>
-      <w:r>
-        <w:rPr>
-          <w:rFonts w:ascii="Arial" w:hAnsi="Arial" w:cs="Arial"/>
-          <w:color w:val="222222"/>
-          <w:sz w:val="22"/>
-          <w:szCs w:val="22"/>
-        </w:rPr>
-        <w:t>"Gayoon".</w:t>
+          <w:lang w:val="en-US"/>
+        </w:rPr>
+      </w:pPr>
+      <w:r>
+        <w:rPr>
+          <w:rFonts w:ascii="Arial" w:hAnsi="Arial" w:cs="Arial"/>
+          <w:color w:val="222222"/>
+          <w:sz w:val="23"/>
+          <w:szCs w:val="23"/>
+          <w:shd w:val="clear" w:color="auto" w:fill="FFFFFF"/>
+          <w:lang w:val="en-US"/>
+        </w:rPr>
+        <w:t>Rebecca let out a small sigh - "Her name... her name is Gayoon".</w:t>
       </w:r>
     </w:p>
     <w:sectPr>

</xml_diff>